<commit_message>
Add laba 3 for comp tech:
</commit_message>
<xml_diff>
--- a/second-semester/Информатика/Решения/ЗО Лабораторные работы/Лабораторная 3/Ердяков Р.А. ЛР 3 ИТб-1302-02-20.docx
+++ b/second-semester/Информатика/Решения/ЗО Лабораторные работы/Лабораторная 3/Ердяков Р.А. ЛР 3 ИТб-1302-02-20.docx
@@ -365,7 +365,6 @@
           <w:b/>
           <w:sz w:val="28"/>
           <w:szCs w:val="28"/>
-          <w:lang w:val="en-US"/>
         </w:rPr>
         <w:t xml:space="preserve">. </w:t>
       </w:r>
@@ -1278,9 +1277,9 @@
         </w:rPr>
         <w:drawing>
           <wp:inline distT="0" distB="0" distL="0" distR="0">
-            <wp:extent cx="6479540" cy="5609842"/>
-            <wp:effectExtent l="19050" t="0" r="0" b="0"/>
-            <wp:docPr id="3" name="Рисунок 1"/>
+            <wp:extent cx="5554980" cy="6461760"/>
+            <wp:effectExtent l="19050" t="0" r="7620" b="0"/>
+            <wp:docPr id="1" name="Рисунок 1"/>
             <wp:cNvGraphicFramePr>
               <a:graphicFrameLocks xmlns:a="http://schemas.openxmlformats.org/drawingml/2006/main" noChangeAspect="1"/>
             </wp:cNvGraphicFramePr>
@@ -1303,7 +1302,7 @@
                   <pic:spPr bwMode="auto">
                     <a:xfrm>
                       <a:off x="0" y="0"/>
-                      <a:ext cx="6479540" cy="5609842"/>
+                      <a:ext cx="5554980" cy="6461760"/>
                     </a:xfrm>
                     <a:prstGeom prst="rect">
                       <a:avLst/>
@@ -2933,6 +2932,7 @@
           <w:color w:val="000000" w:themeColor="text1"/>
           <w:sz w:val="28"/>
           <w:szCs w:val="28"/>
+          <w:lang w:val="en-US"/>
         </w:rPr>
       </w:pPr>
       <w:r>
@@ -2954,8 +2954,19 @@
           <w:color w:val="000000" w:themeColor="text1"/>
           <w:sz w:val="28"/>
           <w:szCs w:val="28"/>
-        </w:rPr>
-        <w:t xml:space="preserve"> А</w:t>
+          <w:lang w:val="en-US"/>
+        </w:rPr>
+        <w:t xml:space="preserve"> </w:t>
+      </w:r>
+      <w:r>
+        <w:rPr>
+          <w:rFonts w:ascii="Times New Roman" w:hAnsi="Times New Roman" w:cs="Times New Roman"/>
+          <w:b/>
+          <w:color w:val="000000" w:themeColor="text1"/>
+          <w:sz w:val="28"/>
+          <w:szCs w:val="28"/>
+        </w:rPr>
+        <w:t>А</w:t>
       </w:r>
       <w:proofErr w:type="gramEnd"/>
     </w:p>
@@ -2971,6 +2982,7 @@
           <w:color w:val="000000" w:themeColor="text1"/>
           <w:sz w:val="28"/>
           <w:szCs w:val="28"/>
+          <w:lang w:val="en-US"/>
         </w:rPr>
       </w:pPr>
       <w:r>
@@ -2981,7 +2993,28 @@
           <w:sz w:val="28"/>
           <w:szCs w:val="28"/>
         </w:rPr>
-        <w:t>Листинг программы</w:t>
+        <w:t>Листинг</w:t>
+      </w:r>
+      <w:r>
+        <w:rPr>
+          <w:rFonts w:ascii="Times New Roman" w:hAnsi="Times New Roman" w:cs="Times New Roman"/>
+          <w:b/>
+          <w:color w:val="000000" w:themeColor="text1"/>
+          <w:sz w:val="28"/>
+          <w:szCs w:val="28"/>
+          <w:lang w:val="en-US"/>
+        </w:rPr>
+        <w:t xml:space="preserve"> </w:t>
+      </w:r>
+      <w:r>
+        <w:rPr>
+          <w:rFonts w:ascii="Times New Roman" w:hAnsi="Times New Roman" w:cs="Times New Roman"/>
+          <w:b/>
+          <w:color w:val="000000" w:themeColor="text1"/>
+          <w:sz w:val="28"/>
+          <w:szCs w:val="28"/>
+        </w:rPr>
+        <w:t>программы</w:t>
       </w:r>
     </w:p>
     <w:p>
@@ -4797,7 +4830,6 @@
           <w:color w:val="000000"/>
           <w:sz w:val="24"/>
           <w:szCs w:val="24"/>
-          <w:lang w:val="en-US"/>
         </w:rPr>
       </w:pPr>
       <w:r>
@@ -4810,17 +4842,36 @@
         </w:rPr>
         <w:t xml:space="preserve">        </w:t>
       </w:r>
+      <w:proofErr w:type="gramStart"/>
+      <w:r>
+        <w:rPr>
+          <w:rFonts w:ascii="Cascadia Mono" w:hAnsi="Cascadia Mono" w:cs="Cascadia Mono"/>
+          <w:color w:val="000000"/>
+          <w:sz w:val="24"/>
+          <w:szCs w:val="24"/>
+          <w:lang w:val="en-US"/>
+        </w:rPr>
+        <w:t>Console</w:t>
+      </w:r>
+      <w:r>
+        <w:rPr>
+          <w:rFonts w:ascii="Cascadia Mono" w:hAnsi="Cascadia Mono" w:cs="Cascadia Mono"/>
+          <w:color w:val="000000"/>
+          <w:sz w:val="24"/>
+          <w:szCs w:val="24"/>
+        </w:rPr>
+        <w:t>.</w:t>
+      </w:r>
       <w:proofErr w:type="spellStart"/>
-      <w:proofErr w:type="gramStart"/>
-      <w:r>
-        <w:rPr>
-          <w:rFonts w:ascii="Cascadia Mono" w:hAnsi="Cascadia Mono" w:cs="Cascadia Mono"/>
-          <w:color w:val="000000"/>
-          <w:sz w:val="24"/>
-          <w:szCs w:val="24"/>
-          <w:lang w:val="en-US"/>
-        </w:rPr>
-        <w:t>Console.WriteLine</w:t>
+      <w:r>
+        <w:rPr>
+          <w:rFonts w:ascii="Cascadia Mono" w:hAnsi="Cascadia Mono" w:cs="Cascadia Mono"/>
+          <w:color w:val="000000"/>
+          <w:sz w:val="24"/>
+          <w:szCs w:val="24"/>
+          <w:lang w:val="en-US"/>
+        </w:rPr>
+        <w:t>WriteLine</w:t>
       </w:r>
       <w:proofErr w:type="spellEnd"/>
       <w:r>
@@ -4829,7 +4880,6 @@
           <w:color w:val="000000"/>
           <w:sz w:val="24"/>
           <w:szCs w:val="24"/>
-          <w:lang w:val="en-US"/>
         </w:rPr>
         <w:t>(</w:t>
       </w:r>
@@ -4840,7 +4890,6 @@
           <w:color w:val="A31515"/>
           <w:sz w:val="24"/>
           <w:szCs w:val="24"/>
-          <w:lang w:val="en-US"/>
         </w:rPr>
         <w:t>"</w:t>
       </w:r>
@@ -4859,7 +4908,6 @@
           <w:color w:val="A31515"/>
           <w:sz w:val="24"/>
           <w:szCs w:val="24"/>
-          <w:lang w:val="en-US"/>
         </w:rPr>
         <w:t xml:space="preserve"> </w:t>
       </w:r>
@@ -4878,7 +4926,6 @@
           <w:color w:val="A31515"/>
           <w:sz w:val="24"/>
           <w:szCs w:val="24"/>
-          <w:lang w:val="en-US"/>
         </w:rPr>
         <w:t xml:space="preserve"> </w:t>
       </w:r>
@@ -4897,7 +4944,6 @@
           <w:color w:val="A31515"/>
           <w:sz w:val="24"/>
           <w:szCs w:val="24"/>
-          <w:lang w:val="en-US"/>
         </w:rPr>
         <w:t xml:space="preserve"> </w:t>
       </w:r>
@@ -4916,7 +4962,6 @@
           <w:color w:val="A31515"/>
           <w:sz w:val="24"/>
           <w:szCs w:val="24"/>
-          <w:lang w:val="en-US"/>
         </w:rPr>
         <w:t xml:space="preserve"> </w:t>
       </w:r>
@@ -4935,7 +4980,6 @@
           <w:color w:val="A31515"/>
           <w:sz w:val="24"/>
           <w:szCs w:val="24"/>
-          <w:lang w:val="en-US"/>
         </w:rPr>
         <w:t xml:space="preserve"> </w:t>
       </w:r>
@@ -4954,7 +4998,6 @@
           <w:color w:val="A31515"/>
           <w:sz w:val="24"/>
           <w:szCs w:val="24"/>
-          <w:lang w:val="en-US"/>
         </w:rPr>
         <w:t>"</w:t>
       </w:r>
@@ -4964,7 +5007,6 @@
           <w:color w:val="000000"/>
           <w:sz w:val="24"/>
           <w:szCs w:val="24"/>
-          <w:lang w:val="en-US"/>
         </w:rPr>
         <w:t>);</w:t>
       </w:r>
@@ -4988,7 +5030,6 @@
           <w:color w:val="000000"/>
           <w:sz w:val="24"/>
           <w:szCs w:val="24"/>
-          <w:lang w:val="en-US"/>
         </w:rPr>
         <w:t xml:space="preserve">        </w:t>
       </w:r>
@@ -6680,7 +6721,7 @@
   <a:extraClrSchemeLst/>
   <a:extLst>
     <a:ext uri="{05A4C25C-085E-4340-85A3-A5531E510DB2}">
-      <thm15:themeFamily xmlns:thm15="http://schemas.microsoft.com/office/thememl/2012/main" xmlns="" name="Office Theme" id="{62F939B6-93AF-4DB8-9C6B-D6C7DFDC589F}" vid="{4A3C46E8-61CC-4603-A589-7422A47A8E4A}"/>
+      <thm15:themeFamily xmlns="" xmlns:thm15="http://schemas.microsoft.com/office/thememl/2012/main" name="Office Theme" id="{62F939B6-93AF-4DB8-9C6B-D6C7DFDC589F}" vid="{4A3C46E8-61CC-4603-A589-7422A47A8E4A}"/>
     </a:ext>
   </a:extLst>
 </a:theme>

</xml_diff>